<commit_message>
upload chapter 2 doc
</commit_message>
<xml_diff>
--- a/ch 2.docx
+++ b/ch 2.docx
@@ -5,134 +5,206 @@
     <w:p>
       <w:pPr>
         <w:rPr>
+          <w:rFonts w:asciiTheme="majorBidi" w:hAnsiTheme="majorBidi" w:cstheme="majorBidi"/>
           <w:b/>
           <w:bCs/>
-          <w:sz w:val="32"/>
-          <w:szCs w:val="32"/>
-        </w:rPr>
-      </w:pPr>
-      <w:r>
-        <w:rPr>
+          <w:sz w:val="40"/>
+          <w:szCs w:val="40"/>
+          <w:u w:val="single"/>
+        </w:rPr>
+      </w:pPr>
+      <w:r>
+        <w:rPr>
+          <w:rFonts w:asciiTheme="majorBidi" w:hAnsiTheme="majorBidi" w:cstheme="majorBidi"/>
           <w:b/>
           <w:bCs/>
-          <w:sz w:val="32"/>
-          <w:szCs w:val="32"/>
-        </w:rPr>
-        <w:t xml:space="preserve">Introduction </w:t>
-      </w:r>
-    </w:p>
-    <w:p>
-      <w:r>
+          <w:sz w:val="40"/>
+          <w:szCs w:val="40"/>
+          <w:u w:val="single"/>
+        </w:rPr>
         <w:t>1-</w:t>
       </w:r>
       <w:r>
         <w:rPr>
-          <w:sz w:val="32"/>
-          <w:szCs w:val="32"/>
-        </w:rPr>
-        <w:t xml:space="preserve">In the realm of emergency medical services, the utilization of chatbots has become increasingly prevalent. </w:t>
-      </w:r>
-      <w:r>
-        <w:rPr>
-          <w:sz w:val="32"/>
-          <w:szCs w:val="32"/>
-        </w:rPr>
-        <w:t xml:space="preserve">  </w:t>
-      </w:r>
-      <w:r>
-        <w:rPr>
-          <w:sz w:val="32"/>
-          <w:szCs w:val="32"/>
-        </w:rPr>
-        <w:t>These AI-driven conversational agents play a crucial role in providing immediate and accurate information to users in emergency situations.</w:t>
-      </w:r>
-      <w:r>
-        <w:rPr>
-          <w:sz w:val="32"/>
-          <w:szCs w:val="32"/>
-        </w:rPr>
-        <w:t xml:space="preserve">   </w:t>
-      </w:r>
-      <w:r>
-        <w:rPr>
-          <w:sz w:val="32"/>
-          <w:szCs w:val="32"/>
-        </w:rPr>
-        <w:t xml:space="preserve"> This section explores the landscape of existing systems in the domain, highlighting their strengths and identifying areas for improvement</w:t>
-      </w:r>
-      <w:r>
-        <w:t>.</w:t>
-      </w:r>
-    </w:p>
-    <w:p/>
-    <w:p>
-      <w:r>
-        <w:t>2-</w:t>
-      </w:r>
-      <w:r>
-        <w:t xml:space="preserve"> </w:t>
-      </w:r>
-      <w:r>
-        <w:rPr>
+          <w:rFonts w:asciiTheme="majorBidi" w:hAnsiTheme="majorBidi" w:cstheme="majorBidi"/>
           <w:b/>
           <w:bCs/>
-          <w:sz w:val="36"/>
-          <w:szCs w:val="36"/>
-        </w:rPr>
-        <w:t>Existing Systems</w:t>
-      </w:r>
-    </w:p>
-    <w:p>
-      <w:pPr>
-        <w:rPr>
-          <w:sz w:val="32"/>
-          <w:szCs w:val="32"/>
-        </w:rPr>
-      </w:pPr>
-      <w:r>
-        <w:rPr>
-          <w:sz w:val="32"/>
-          <w:szCs w:val="32"/>
-        </w:rPr>
-        <w:t>Several emergency medical chatbots currently exist, each designed to address specific needs within the healthcare sector. Notable examples include [Chatbot A], [Chatbot B], and [Chatbot C]. These systems leverage natural language processing (NLP) and machine learning algorithms to assess symptoms, offer preliminary diagnoses, and provide relevant medical advice</w:t>
-      </w:r>
-    </w:p>
-    <w:p>
-      <w:pPr>
-        <w:rPr>
-          <w:sz w:val="32"/>
-          <w:szCs w:val="32"/>
-        </w:rPr>
-      </w:pPr>
-    </w:p>
-    <w:p>
-      <w:pPr>
-        <w:rPr>
-          <w:sz w:val="32"/>
-          <w:szCs w:val="32"/>
-        </w:rPr>
-      </w:pPr>
-    </w:p>
-    <w:p>
-      <w:pPr>
-        <w:rPr>
-          <w:sz w:val="32"/>
-          <w:szCs w:val="32"/>
-        </w:rPr>
-      </w:pPr>
-      <w:r>
-        <w:rPr>
-          <w:sz w:val="32"/>
-          <w:szCs w:val="32"/>
-        </w:rPr>
-        <w:t xml:space="preserve">3- </w:t>
-      </w:r>
-      <w:r>
-        <w:rPr>
-          <w:sz w:val="32"/>
-          <w:szCs w:val="32"/>
-        </w:rPr>
-        <w:t>Overall Problems of Existing Systems</w:t>
+          <w:sz w:val="40"/>
+          <w:szCs w:val="40"/>
+          <w:u w:val="single"/>
+        </w:rPr>
+        <w:t>Introduction</w:t>
+      </w:r>
+    </w:p>
+    <w:p>
+      <w:pPr>
+        <w:rPr>
+          <w:sz w:val="32"/>
+          <w:szCs w:val="32"/>
+        </w:rPr>
+      </w:pPr>
+      <w:r>
+        <w:rPr>
+          <w:sz w:val="32"/>
+          <w:szCs w:val="32"/>
+        </w:rPr>
+        <w:t xml:space="preserve">In the realm of emergency medical services, the utilization of chatbots has become increasingly prevalent. </w:t>
+      </w:r>
+      <w:r>
+        <w:rPr>
+          <w:sz w:val="32"/>
+          <w:szCs w:val="32"/>
+        </w:rPr>
+        <w:t xml:space="preserve">  </w:t>
+      </w:r>
+      <w:r>
+        <w:rPr>
+          <w:sz w:val="32"/>
+          <w:szCs w:val="32"/>
+        </w:rPr>
+        <w:t>These AI-driven conversational agents play a crucial role in providing immediate and accurate information to users in emergency situations.</w:t>
+      </w:r>
+      <w:r>
+        <w:rPr>
+          <w:sz w:val="32"/>
+          <w:szCs w:val="32"/>
+        </w:rPr>
+        <w:t xml:space="preserve"> </w:t>
+      </w:r>
+    </w:p>
+    <w:p>
+      <w:pPr>
+        <w:rPr>
+          <w:sz w:val="32"/>
+          <w:szCs w:val="32"/>
+        </w:rPr>
+      </w:pPr>
+      <w:r>
+        <w:rPr>
+          <w:sz w:val="32"/>
+          <w:szCs w:val="32"/>
+        </w:rPr>
+        <w:t>This section explores the landscape of existing systems in the domain, highlighting their strengths and identifying areas for improvement</w:t>
+      </w:r>
+      <w:r>
+        <w:t>.</w:t>
+      </w:r>
+    </w:p>
+    <w:p/>
+    <w:p>
+      <w:pPr>
+        <w:rPr>
+          <w:rFonts w:asciiTheme="majorBidi" w:hAnsiTheme="majorBidi" w:cstheme="majorBidi"/>
+          <w:b/>
+          <w:bCs/>
+          <w:sz w:val="40"/>
+          <w:szCs w:val="40"/>
+          <w:u w:val="single"/>
+        </w:rPr>
+      </w:pPr>
+      <w:r>
+        <w:rPr>
+          <w:rFonts w:asciiTheme="majorBidi" w:hAnsiTheme="majorBidi" w:cstheme="majorBidi"/>
+          <w:b/>
+          <w:bCs/>
+          <w:sz w:val="40"/>
+          <w:szCs w:val="40"/>
+          <w:u w:val="single"/>
+        </w:rPr>
+        <w:t>2-</w:t>
+      </w:r>
+      <w:r>
+        <w:rPr>
+          <w:rFonts w:asciiTheme="majorBidi" w:hAnsiTheme="majorBidi" w:cstheme="majorBidi"/>
+          <w:b/>
+          <w:bCs/>
+          <w:sz w:val="40"/>
+          <w:szCs w:val="40"/>
+          <w:u w:val="single"/>
+        </w:rPr>
+        <w:t xml:space="preserve"> Existing Systems</w:t>
+      </w:r>
+    </w:p>
+    <w:p>
+      <w:pPr>
+        <w:rPr>
+          <w:sz w:val="32"/>
+          <w:szCs w:val="32"/>
+        </w:rPr>
+      </w:pPr>
+      <w:r>
+        <w:rPr>
+          <w:sz w:val="32"/>
+          <w:szCs w:val="32"/>
+        </w:rPr>
+        <w:t xml:space="preserve">Several </w:t>
+      </w:r>
+      <w:proofErr w:type="gramStart"/>
+      <w:r>
+        <w:rPr>
+          <w:sz w:val="32"/>
+          <w:szCs w:val="32"/>
+        </w:rPr>
+        <w:t>emergency</w:t>
+      </w:r>
+      <w:proofErr w:type="gramEnd"/>
+      <w:r>
+        <w:rPr>
+          <w:sz w:val="32"/>
+          <w:szCs w:val="32"/>
+        </w:rPr>
+        <w:t xml:space="preserve"> medical chatbots currently exist, each designed to address specific needs within the healthcare sector. Notable examples include [Chatbot A], [Chatbot B], and [Chatbot C]. </w:t>
+      </w:r>
+    </w:p>
+    <w:p>
+      <w:pPr>
+        <w:rPr>
+          <w:sz w:val="32"/>
+          <w:szCs w:val="32"/>
+        </w:rPr>
+      </w:pPr>
+      <w:r>
+        <w:rPr>
+          <w:sz w:val="32"/>
+          <w:szCs w:val="32"/>
+        </w:rPr>
+        <w:t>These systems leverage natural language processing (NLP) and machine learning algorithms to assess symptoms, offer preliminary diagnoses, and provide relevant medical advice</w:t>
+      </w:r>
+      <w:r>
+        <w:rPr>
+          <w:sz w:val="32"/>
+          <w:szCs w:val="32"/>
+        </w:rPr>
+        <w:t>.</w:t>
+      </w:r>
+    </w:p>
+    <w:p>
+      <w:pPr>
+        <w:rPr>
+          <w:sz w:val="32"/>
+          <w:szCs w:val="32"/>
+        </w:rPr>
+      </w:pPr>
+    </w:p>
+    <w:p>
+      <w:pPr>
+        <w:rPr>
+          <w:b/>
+          <w:bCs/>
+          <w:sz w:val="40"/>
+          <w:szCs w:val="40"/>
+          <w:u w:val="single"/>
+        </w:rPr>
+      </w:pPr>
+      <w:r>
+        <w:rPr>
+          <w:b/>
+          <w:bCs/>
+          <w:sz w:val="40"/>
+          <w:szCs w:val="40"/>
+          <w:u w:val="single"/>
+        </w:rPr>
+        <w:t>3- Overall Problems of Existing Systems</w:t>
       </w:r>
     </w:p>
     <w:p>
@@ -152,14 +224,11 @@
     </w:p>
     <w:p>
       <w:pPr>
-        <w:rPr>
-          <w:sz w:val="32"/>
-          <w:szCs w:val="32"/>
-        </w:rPr>
-      </w:pPr>
-    </w:p>
-    <w:p>
-      <w:pPr>
+        <w:pStyle w:val="ListParagraph"/>
+        <w:numPr>
+          <w:ilvl w:val="0"/>
+          <w:numId w:val="1"/>
+        </w:numPr>
         <w:rPr>
           <w:sz w:val="32"/>
           <w:szCs w:val="32"/>
@@ -175,6 +244,39 @@
     </w:p>
     <w:p>
       <w:pPr>
+        <w:pStyle w:val="ListParagraph"/>
+        <w:numPr>
+          <w:ilvl w:val="0"/>
+          <w:numId w:val="1"/>
+        </w:numPr>
+        <w:rPr>
+          <w:sz w:val="32"/>
+          <w:szCs w:val="32"/>
+        </w:rPr>
+      </w:pPr>
+      <w:r>
+        <w:rPr>
+          <w:sz w:val="32"/>
+          <w:szCs w:val="32"/>
+        </w:rPr>
+        <w:t>Lack of Personalization: Some chatbots may not effectively tailor responses to individual user characteristics, potentially impacting the user experience and the accuracy of provided information.</w:t>
+      </w:r>
+    </w:p>
+    <w:p>
+      <w:pPr>
+        <w:rPr>
+          <w:sz w:val="32"/>
+          <w:szCs w:val="32"/>
+        </w:rPr>
+      </w:pPr>
+    </w:p>
+    <w:p>
+      <w:pPr>
+        <w:pStyle w:val="ListParagraph"/>
+        <w:numPr>
+          <w:ilvl w:val="0"/>
+          <w:numId w:val="1"/>
+        </w:numPr>
         <w:rPr>
           <w:sz w:val="32"/>
           <w:szCs w:val="32"/>
@@ -186,68 +288,53 @@
           <w:szCs w:val="32"/>
         </w:rPr>
         <w:lastRenderedPageBreak/>
-        <w:t>Lack of Personalization: Some chatbots may not effectively tailor responses to individual user characteristics, potentially impacting the user experience and the accuracy of provided information.</w:t>
-      </w:r>
-    </w:p>
-    <w:p>
-      <w:pPr>
-        <w:rPr>
-          <w:sz w:val="32"/>
-          <w:szCs w:val="32"/>
-        </w:rPr>
-      </w:pPr>
-    </w:p>
-    <w:p>
-      <w:pPr>
-        <w:rPr>
-          <w:sz w:val="32"/>
-          <w:szCs w:val="32"/>
-        </w:rPr>
-      </w:pPr>
-      <w:r>
-        <w:rPr>
-          <w:sz w:val="32"/>
-          <w:szCs w:val="32"/>
-        </w:rPr>
         <w:t>Inadequate Integration: Seamless integration with existing healthcare infrastructure and electronic health records (EHRs) is often lacking, hindering the overall effectiveness of these systems</w:t>
       </w:r>
-    </w:p>
-    <w:p>
-      <w:pPr>
-        <w:rPr>
-          <w:sz w:val="32"/>
-          <w:szCs w:val="32"/>
-        </w:rPr>
-      </w:pPr>
-    </w:p>
-    <w:p>
-      <w:pPr>
-        <w:rPr>
-          <w:sz w:val="32"/>
-          <w:szCs w:val="32"/>
-        </w:rPr>
-      </w:pPr>
-    </w:p>
-    <w:p>
-      <w:pPr>
-        <w:rPr>
-          <w:sz w:val="32"/>
-          <w:szCs w:val="32"/>
-        </w:rPr>
-      </w:pPr>
-      <w:r>
-        <w:rPr>
-          <w:sz w:val="32"/>
-          <w:szCs w:val="32"/>
-        </w:rPr>
-        <w:t>4-</w:t>
-      </w:r>
-      <w:r>
-        <w:rPr>
-          <w:sz w:val="32"/>
-          <w:szCs w:val="32"/>
-        </w:rPr>
-        <w:t>Overall Solution Approach</w:t>
+      <w:r>
+        <w:rPr>
+          <w:sz w:val="32"/>
+          <w:szCs w:val="32"/>
+        </w:rPr>
+        <w:t>.</w:t>
+      </w:r>
+    </w:p>
+    <w:p>
+      <w:pPr>
+        <w:rPr>
+          <w:sz w:val="32"/>
+          <w:szCs w:val="32"/>
+        </w:rPr>
+      </w:pPr>
+    </w:p>
+    <w:p>
+      <w:pPr>
+        <w:rPr>
+          <w:rFonts w:asciiTheme="majorBidi" w:hAnsiTheme="majorBidi" w:cstheme="majorBidi"/>
+          <w:sz w:val="40"/>
+          <w:szCs w:val="40"/>
+        </w:rPr>
+      </w:pPr>
+    </w:p>
+    <w:p>
+      <w:pPr>
+        <w:rPr>
+          <w:b/>
+          <w:bCs/>
+          <w:sz w:val="32"/>
+          <w:szCs w:val="32"/>
+          <w:u w:val="single"/>
+        </w:rPr>
+      </w:pPr>
+      <w:r>
+        <w:rPr>
+          <w:rFonts w:asciiTheme="majorBidi" w:hAnsiTheme="majorBidi" w:cstheme="majorBidi"/>
+          <w:b/>
+          <w:bCs/>
+          <w:sz w:val="40"/>
+          <w:szCs w:val="40"/>
+          <w:u w:val="single"/>
+        </w:rPr>
+        <w:t>4-Overall Solution Approach</w:t>
       </w:r>
     </w:p>
     <w:p>
@@ -267,14 +354,11 @@
     </w:p>
     <w:p>
       <w:pPr>
-        <w:rPr>
-          <w:sz w:val="32"/>
-          <w:szCs w:val="32"/>
-        </w:rPr>
-      </w:pPr>
-    </w:p>
-    <w:p>
-      <w:pPr>
+        <w:pStyle w:val="ListParagraph"/>
+        <w:numPr>
+          <w:ilvl w:val="0"/>
+          <w:numId w:val="2"/>
+        </w:numPr>
         <w:rPr>
           <w:sz w:val="32"/>
           <w:szCs w:val="32"/>
@@ -290,6 +374,11 @@
     </w:p>
     <w:p>
       <w:pPr>
+        <w:pStyle w:val="ListParagraph"/>
+        <w:numPr>
+          <w:ilvl w:val="0"/>
+          <w:numId w:val="2"/>
+        </w:numPr>
         <w:rPr>
           <w:sz w:val="32"/>
           <w:szCs w:val="32"/>
@@ -330,14 +419,22 @@
     <w:p>
       <w:pPr>
         <w:rPr>
-          <w:sz w:val="32"/>
-          <w:szCs w:val="32"/>
-        </w:rPr>
-      </w:pPr>
-      <w:r>
-        <w:rPr>
-          <w:sz w:val="32"/>
-          <w:szCs w:val="32"/>
+          <w:rFonts w:asciiTheme="majorBidi" w:hAnsiTheme="majorBidi" w:cstheme="majorBidi"/>
+          <w:b/>
+          <w:bCs/>
+          <w:sz w:val="40"/>
+          <w:szCs w:val="40"/>
+          <w:u w:val="single"/>
+        </w:rPr>
+      </w:pPr>
+      <w:r>
+        <w:rPr>
+          <w:rFonts w:asciiTheme="majorBidi" w:hAnsiTheme="majorBidi" w:cstheme="majorBidi"/>
+          <w:b/>
+          <w:bCs/>
+          <w:sz w:val="40"/>
+          <w:szCs w:val="40"/>
+          <w:u w:val="single"/>
         </w:rPr>
         <w:t>Summary</w:t>
       </w:r>
@@ -354,15 +451,7 @@
           <w:sz w:val="32"/>
           <w:szCs w:val="32"/>
         </w:rPr>
-        <w:t xml:space="preserve">This section has provided an overview of existing emergency medical chatbot systems, highlighting their strengths and shortcomings. The </w:t>
-      </w:r>
-      <w:r>
-        <w:rPr>
-          <w:sz w:val="32"/>
-          <w:szCs w:val="32"/>
-        </w:rPr>
-        <w:lastRenderedPageBreak/>
-        <w:t>subsequent sections will delve into the design and development of our proposed solution, aiming to overcome the identified challenges and elevate the capabilities of emergency medical chatbots.</w:t>
+        <w:t>This section has provided an overview of existing emergency medical chatbot systems, highlighting their strengths and shortcomings. The subsequent sections will delve into the design and development of our proposed solution, aiming to overcome the identified challenges and elevate the capabilities of emergency medical chatbots.</w:t>
       </w:r>
     </w:p>
     <w:sectPr>
@@ -373,6 +462,243 @@
     </w:sectPr>
   </w:body>
 </w:document>
+</file>
+
+<file path=word/numbering.xml><?xml version="1.0" encoding="utf-8"?>
+<w:numbering xmlns:wpc="http://schemas.microsoft.com/office/word/2010/wordprocessingCanvas" xmlns:cx="http://schemas.microsoft.com/office/drawing/2014/chartex" xmlns:cx1="http://schemas.microsoft.com/office/drawing/2015/9/8/chartex" xmlns:cx2="http://schemas.microsoft.com/office/drawing/2015/10/21/chartex" xmlns:cx3="http://schemas.microsoft.com/office/drawing/2016/5/9/chartex" xmlns:cx4="http://schemas.microsoft.com/office/drawing/2016/5/10/chartex" xmlns:cx5="http://schemas.microsoft.com/office/drawing/2016/5/11/chartex" xmlns:cx6="http://schemas.microsoft.com/office/drawing/2016/5/12/chartex" xmlns:cx7="http://schemas.microsoft.com/office/drawing/2016/5/13/chartex" xmlns:cx8="http://schemas.microsoft.com/office/drawing/2016/5/14/chartex" xmlns:mc="http://schemas.openxmlformats.org/markup-compatibility/2006" xmlns:aink="http://schemas.microsoft.com/office/drawing/2016/ink" xmlns:am3d="http://schemas.microsoft.com/office/drawing/2017/model3d" xmlns:o="urn:schemas-microsoft-com:office:office" xmlns:oel="http://schemas.microsoft.com/office/2019/extlst" xmlns:r="http://schemas.openxmlformats.org/officeDocument/2006/relationships" xmlns:m="http://schemas.openxmlformats.org/officeDocument/2006/math" xmlns:v="urn:schemas-microsoft-com:vml" xmlns:wp14="http://schemas.microsoft.com/office/word/2010/wordprocessingDrawing" xmlns:wp="http://schemas.openxmlformats.org/drawingml/2006/wordprocessingDrawing" xmlns:w10="urn:schemas-microsoft-com:office:word" xmlns:w="http://schemas.openxmlformats.org/wordprocessingml/2006/main" xmlns:w14="http://schemas.microsoft.com/office/word/2010/wordml" xmlns:w15="http://schemas.microsoft.com/office/word/2012/wordml" xmlns:w16cex="http://schemas.microsoft.com/office/word/2018/wordml/cex" xmlns:w16cid="http://schemas.microsoft.com/office/word/2016/wordml/cid" xmlns:w16="http://schemas.microsoft.com/office/word/2018/wordml" xmlns:w16sdtdh="http://schemas.microsoft.com/office/word/2020/wordml/sdtdatahash" xmlns:w16se="http://schemas.microsoft.com/office/word/2015/wordml/symex" xmlns:wpg="http://schemas.microsoft.com/office/word/2010/wordprocessingGroup" xmlns:wpi="http://schemas.microsoft.com/office/word/2010/wordprocessingInk" xmlns:wne="http://schemas.microsoft.com/office/word/2006/wordml" xmlns:wps="http://schemas.microsoft.com/office/word/2010/wordprocessingShape" mc:Ignorable="w14 w15 w16se w16cid w16 w16cex w16sdtdh wp14">
+  <w:abstractNum w:abstractNumId="0" w15:restartNumberingAfterBreak="0">
+    <w:nsid w:val="0F00197A"/>
+    <w:multiLevelType w:val="hybridMultilevel"/>
+    <w:tmpl w:val="0C1AC144"/>
+    <w:lvl w:ilvl="0" w:tplc="04090001">
+      <w:start w:val="1"/>
+      <w:numFmt w:val="bullet"/>
+      <w:lvlText w:val=""/>
+      <w:lvlJc w:val="left"/>
+      <w:pPr>
+        <w:ind w:left="720" w:hanging="360"/>
+      </w:pPr>
+      <w:rPr>
+        <w:rFonts w:ascii="Symbol" w:hAnsi="Symbol" w:hint="default"/>
+      </w:rPr>
+    </w:lvl>
+    <w:lvl w:ilvl="1" w:tplc="04090003" w:tentative="1">
+      <w:start w:val="1"/>
+      <w:numFmt w:val="bullet"/>
+      <w:lvlText w:val="o"/>
+      <w:lvlJc w:val="left"/>
+      <w:pPr>
+        <w:ind w:left="1440" w:hanging="360"/>
+      </w:pPr>
+      <w:rPr>
+        <w:rFonts w:ascii="Courier New" w:hAnsi="Courier New" w:cs="Courier New" w:hint="default"/>
+      </w:rPr>
+    </w:lvl>
+    <w:lvl w:ilvl="2" w:tplc="04090005" w:tentative="1">
+      <w:start w:val="1"/>
+      <w:numFmt w:val="bullet"/>
+      <w:lvlText w:val=""/>
+      <w:lvlJc w:val="left"/>
+      <w:pPr>
+        <w:ind w:left="2160" w:hanging="360"/>
+      </w:pPr>
+      <w:rPr>
+        <w:rFonts w:ascii="Wingdings" w:hAnsi="Wingdings" w:hint="default"/>
+      </w:rPr>
+    </w:lvl>
+    <w:lvl w:ilvl="3" w:tplc="04090001" w:tentative="1">
+      <w:start w:val="1"/>
+      <w:numFmt w:val="bullet"/>
+      <w:lvlText w:val=""/>
+      <w:lvlJc w:val="left"/>
+      <w:pPr>
+        <w:ind w:left="2880" w:hanging="360"/>
+      </w:pPr>
+      <w:rPr>
+        <w:rFonts w:ascii="Symbol" w:hAnsi="Symbol" w:hint="default"/>
+      </w:rPr>
+    </w:lvl>
+    <w:lvl w:ilvl="4" w:tplc="04090003" w:tentative="1">
+      <w:start w:val="1"/>
+      <w:numFmt w:val="bullet"/>
+      <w:lvlText w:val="o"/>
+      <w:lvlJc w:val="left"/>
+      <w:pPr>
+        <w:ind w:left="3600" w:hanging="360"/>
+      </w:pPr>
+      <w:rPr>
+        <w:rFonts w:ascii="Courier New" w:hAnsi="Courier New" w:cs="Courier New" w:hint="default"/>
+      </w:rPr>
+    </w:lvl>
+    <w:lvl w:ilvl="5" w:tplc="04090005" w:tentative="1">
+      <w:start w:val="1"/>
+      <w:numFmt w:val="bullet"/>
+      <w:lvlText w:val=""/>
+      <w:lvlJc w:val="left"/>
+      <w:pPr>
+        <w:ind w:left="4320" w:hanging="360"/>
+      </w:pPr>
+      <w:rPr>
+        <w:rFonts w:ascii="Wingdings" w:hAnsi="Wingdings" w:hint="default"/>
+      </w:rPr>
+    </w:lvl>
+    <w:lvl w:ilvl="6" w:tplc="04090001" w:tentative="1">
+      <w:start w:val="1"/>
+      <w:numFmt w:val="bullet"/>
+      <w:lvlText w:val=""/>
+      <w:lvlJc w:val="left"/>
+      <w:pPr>
+        <w:ind w:left="5040" w:hanging="360"/>
+      </w:pPr>
+      <w:rPr>
+        <w:rFonts w:ascii="Symbol" w:hAnsi="Symbol" w:hint="default"/>
+      </w:rPr>
+    </w:lvl>
+    <w:lvl w:ilvl="7" w:tplc="04090003" w:tentative="1">
+      <w:start w:val="1"/>
+      <w:numFmt w:val="bullet"/>
+      <w:lvlText w:val="o"/>
+      <w:lvlJc w:val="left"/>
+      <w:pPr>
+        <w:ind w:left="5760" w:hanging="360"/>
+      </w:pPr>
+      <w:rPr>
+        <w:rFonts w:ascii="Courier New" w:hAnsi="Courier New" w:cs="Courier New" w:hint="default"/>
+      </w:rPr>
+    </w:lvl>
+    <w:lvl w:ilvl="8" w:tplc="04090005" w:tentative="1">
+      <w:start w:val="1"/>
+      <w:numFmt w:val="bullet"/>
+      <w:lvlText w:val=""/>
+      <w:lvlJc w:val="left"/>
+      <w:pPr>
+        <w:ind w:left="6480" w:hanging="360"/>
+      </w:pPr>
+      <w:rPr>
+        <w:rFonts w:ascii="Wingdings" w:hAnsi="Wingdings" w:hint="default"/>
+      </w:rPr>
+    </w:lvl>
+  </w:abstractNum>
+  <w:abstractNum w:abstractNumId="1" w15:restartNumberingAfterBreak="0">
+    <w:nsid w:val="4BCC22FB"/>
+    <w:multiLevelType w:val="hybridMultilevel"/>
+    <w:tmpl w:val="7C544426"/>
+    <w:lvl w:ilvl="0" w:tplc="04090001">
+      <w:start w:val="1"/>
+      <w:numFmt w:val="bullet"/>
+      <w:lvlText w:val=""/>
+      <w:lvlJc w:val="left"/>
+      <w:pPr>
+        <w:ind w:left="720" w:hanging="360"/>
+      </w:pPr>
+      <w:rPr>
+        <w:rFonts w:ascii="Symbol" w:hAnsi="Symbol" w:hint="default"/>
+      </w:rPr>
+    </w:lvl>
+    <w:lvl w:ilvl="1" w:tplc="04090003" w:tentative="1">
+      <w:start w:val="1"/>
+      <w:numFmt w:val="bullet"/>
+      <w:lvlText w:val="o"/>
+      <w:lvlJc w:val="left"/>
+      <w:pPr>
+        <w:ind w:left="1440" w:hanging="360"/>
+      </w:pPr>
+      <w:rPr>
+        <w:rFonts w:ascii="Courier New" w:hAnsi="Courier New" w:cs="Courier New" w:hint="default"/>
+      </w:rPr>
+    </w:lvl>
+    <w:lvl w:ilvl="2" w:tplc="04090005" w:tentative="1">
+      <w:start w:val="1"/>
+      <w:numFmt w:val="bullet"/>
+      <w:lvlText w:val=""/>
+      <w:lvlJc w:val="left"/>
+      <w:pPr>
+        <w:ind w:left="2160" w:hanging="360"/>
+      </w:pPr>
+      <w:rPr>
+        <w:rFonts w:ascii="Wingdings" w:hAnsi="Wingdings" w:hint="default"/>
+      </w:rPr>
+    </w:lvl>
+    <w:lvl w:ilvl="3" w:tplc="04090001" w:tentative="1">
+      <w:start w:val="1"/>
+      <w:numFmt w:val="bullet"/>
+      <w:lvlText w:val=""/>
+      <w:lvlJc w:val="left"/>
+      <w:pPr>
+        <w:ind w:left="2880" w:hanging="360"/>
+      </w:pPr>
+      <w:rPr>
+        <w:rFonts w:ascii="Symbol" w:hAnsi="Symbol" w:hint="default"/>
+      </w:rPr>
+    </w:lvl>
+    <w:lvl w:ilvl="4" w:tplc="04090003" w:tentative="1">
+      <w:start w:val="1"/>
+      <w:numFmt w:val="bullet"/>
+      <w:lvlText w:val="o"/>
+      <w:lvlJc w:val="left"/>
+      <w:pPr>
+        <w:ind w:left="3600" w:hanging="360"/>
+      </w:pPr>
+      <w:rPr>
+        <w:rFonts w:ascii="Courier New" w:hAnsi="Courier New" w:cs="Courier New" w:hint="default"/>
+      </w:rPr>
+    </w:lvl>
+    <w:lvl w:ilvl="5" w:tplc="04090005" w:tentative="1">
+      <w:start w:val="1"/>
+      <w:numFmt w:val="bullet"/>
+      <w:lvlText w:val=""/>
+      <w:lvlJc w:val="left"/>
+      <w:pPr>
+        <w:ind w:left="4320" w:hanging="360"/>
+      </w:pPr>
+      <w:rPr>
+        <w:rFonts w:ascii="Wingdings" w:hAnsi="Wingdings" w:hint="default"/>
+      </w:rPr>
+    </w:lvl>
+    <w:lvl w:ilvl="6" w:tplc="04090001" w:tentative="1">
+      <w:start w:val="1"/>
+      <w:numFmt w:val="bullet"/>
+      <w:lvlText w:val=""/>
+      <w:lvlJc w:val="left"/>
+      <w:pPr>
+        <w:ind w:left="5040" w:hanging="360"/>
+      </w:pPr>
+      <w:rPr>
+        <w:rFonts w:ascii="Symbol" w:hAnsi="Symbol" w:hint="default"/>
+      </w:rPr>
+    </w:lvl>
+    <w:lvl w:ilvl="7" w:tplc="04090003" w:tentative="1">
+      <w:start w:val="1"/>
+      <w:numFmt w:val="bullet"/>
+      <w:lvlText w:val="o"/>
+      <w:lvlJc w:val="left"/>
+      <w:pPr>
+        <w:ind w:left="5760" w:hanging="360"/>
+      </w:pPr>
+      <w:rPr>
+        <w:rFonts w:ascii="Courier New" w:hAnsi="Courier New" w:cs="Courier New" w:hint="default"/>
+      </w:rPr>
+    </w:lvl>
+    <w:lvl w:ilvl="8" w:tplc="04090005" w:tentative="1">
+      <w:start w:val="1"/>
+      <w:numFmt w:val="bullet"/>
+      <w:lvlText w:val=""/>
+      <w:lvlJc w:val="left"/>
+      <w:pPr>
+        <w:ind w:left="6480" w:hanging="360"/>
+      </w:pPr>
+      <w:rPr>
+        <w:rFonts w:ascii="Wingdings" w:hAnsi="Wingdings" w:hint="default"/>
+      </w:rPr>
+    </w:lvl>
+  </w:abstractNum>
+  <w:num w:numId="1" w16cid:durableId="1480884210">
+    <w:abstractNumId w:val="1"/>
+  </w:num>
+  <w:num w:numId="2" w16cid:durableId="196704197">
+    <w:abstractNumId w:val="0"/>
+  </w:num>
+</w:numbering>
 </file>
 
 <file path=word/styles.xml><?xml version="1.0" encoding="utf-8"?>
@@ -803,6 +1129,17 @@
     <w:semiHidden/>
     <w:unhideWhenUsed/>
   </w:style>
+  <w:style w:type="paragraph" w:styleId="ListParagraph">
+    <w:name w:val="List Paragraph"/>
+    <w:basedOn w:val="Normal"/>
+    <w:uiPriority w:val="34"/>
+    <w:qFormat/>
+    <w:rsid w:val="00EB7952"/>
+    <w:pPr>
+      <w:ind w:left="720"/>
+      <w:contextualSpacing/>
+    </w:pPr>
+  </w:style>
 </w:styles>
 </file>
 

</xml_diff>